<commit_message>
Correcion del algunos requeTextuales y diagramas de secuencias
Diagrma de secuencia de editar produto, agregar administrador
Nota Puse en color rojo algunas cosas de  requeText de katy agregar
producto
</commit_message>
<xml_diff>
--- a/Doc-SW/Requerimeintos Textuales/Agregar Producto.docx
+++ b/Doc-SW/Requerimeintos Textuales/Agregar Producto.docx
@@ -300,11 +300,20 @@
           <w:rFonts w:ascii="Arial" w:hAnsi="Arial"/>
           <w:sz w:val="24"/>
         </w:rPr>
-        <w:t xml:space="preserve">). Solo un </w:t>
-      </w:r>
-      <w:r>
-        <w:rPr>
-          <w:rFonts w:ascii="Arial" w:hAnsi="Arial"/>
+        <w:t xml:space="preserve">). </w:t>
+      </w:r>
+      <w:r>
+        <w:rPr>
+          <w:rFonts w:ascii="Arial" w:hAnsi="Arial"/>
+          <w:color w:val="FF0000"/>
+          <w:sz w:val="24"/>
+        </w:rPr>
+        <w:t xml:space="preserve">Solo un </w:t>
+      </w:r>
+      <w:r>
+        <w:rPr>
+          <w:rFonts w:ascii="Arial" w:hAnsi="Arial"/>
+          <w:color w:val="FF0000"/>
           <w:sz w:val="24"/>
         </w:rPr>
         <w:t>usuario</w:t>
@@ -312,9 +321,17 @@
       <w:r>
         <w:rPr>
           <w:rFonts w:ascii="Arial" w:hAnsi="Arial"/>
-          <w:sz w:val="24"/>
-        </w:rPr>
-        <w:t xml:space="preserve"> podrá agregar otro, para ello tendrá que ir al módulo productos y elegir la opción “</w:t>
+          <w:color w:val="FF0000"/>
+          <w:sz w:val="24"/>
+        </w:rPr>
+        <w:t xml:space="preserve"> podrá agregar otro, </w:t>
+      </w:r>
+      <w:r>
+        <w:rPr>
+          <w:rFonts w:ascii="Arial" w:hAnsi="Arial"/>
+          <w:sz w:val="24"/>
+        </w:rPr>
+        <w:t>para ello tendrá que ir al módulo productos y elegir la opción “</w:t>
       </w:r>
       <w:r>
         <w:rPr>
@@ -442,12 +459,14 @@
         <w:jc w:val="both"/>
         <w:rPr>
           <w:rFonts w:ascii="Arial" w:hAnsi="Arial"/>
-          <w:sz w:val="24"/>
-        </w:rPr>
-      </w:pPr>
-      <w:r>
-        <w:rPr>
-          <w:rFonts w:ascii="Arial" w:hAnsi="Arial"/>
+          <w:color w:val="FF0000"/>
+          <w:sz w:val="24"/>
+        </w:rPr>
+      </w:pPr>
+      <w:r>
+        <w:rPr>
+          <w:rFonts w:ascii="Arial" w:hAnsi="Arial"/>
+          <w:color w:val="FF0000"/>
           <w:sz w:val="24"/>
         </w:rPr>
         <w:t xml:space="preserve">El producto  se agrega. </w:t>
@@ -836,7 +855,6 @@
               <w:rPr>
                 <w:rFonts w:ascii="Arial" w:hAnsi="Arial"/>
                 <w:sz w:val="24"/>
-                <w:lang w:val="es-419"/>
               </w:rPr>
               <w:t>usuario</w:t>
             </w:r>
@@ -1293,7 +1311,6 @@
               <w:rPr>
                 <w:rFonts w:ascii="Arial" w:hAnsi="Arial"/>
                 <w:sz w:val="24"/>
-                <w:lang w:val="es-419"/>
               </w:rPr>
               <w:t>Usuario</w:t>
             </w:r>
@@ -1367,7 +1384,21 @@
                 <w:rFonts w:ascii="Arial" w:hAnsi="Arial"/>
                 <w:sz w:val="24"/>
               </w:rPr>
-              <w:t>El sistema no puede acceder a la base de datos.</w:t>
+              <w:t>El sistema no puede acceder a la base de datos</w:t>
+            </w:r>
+            <w:r>
+              <w:rPr>
+                <w:rFonts w:ascii="Arial" w:hAnsi="Arial"/>
+                <w:sz w:val="24"/>
+              </w:rPr>
+              <w:t xml:space="preserve"> pasara al paso número 1</w:t>
+            </w:r>
+            <w:r>
+              <w:rPr>
+                <w:rFonts w:ascii="Arial" w:hAnsi="Arial"/>
+                <w:sz w:val="24"/>
+              </w:rPr>
+              <w:t>.</w:t>
             </w:r>
           </w:p>
         </w:tc>
@@ -1590,6 +1621,8 @@
               </w:rPr>
               <w:t>Error de Internet.</w:t>
             </w:r>
+            <w:bookmarkStart w:id="0" w:name="_GoBack"/>
+            <w:bookmarkEnd w:id="0"/>
           </w:p>
         </w:tc>
       </w:tr>
@@ -1625,10 +1658,7 @@
         <w:t>.</w:t>
       </w:r>
     </w:p>
-    <w:p>
-      <w:bookmarkStart w:id="0" w:name="_GoBack"/>
-      <w:bookmarkEnd w:id="0"/>
-    </w:p>
+    <w:p/>
     <w:sectPr>
       <w:headerReference w:type="default" r:id="rId7"/>
       <w:pgSz w:w="11906" w:h="16838"/>

</xml_diff>